<commit_message>
minor change in word document
</commit_message>
<xml_diff>
--- a/documents/Project_NLP_2023.docx
+++ b/documents/Project_NLP_2023.docx
@@ -809,15 +809,369 @@
             <w:bCs/>
             <w:color w:val="767171" w:themeColor="background2" w:themeShade="80"/>
           </w:rPr>
-          <w:t>https://github.com/amueller/word_clou</w:t>
+          <w:t>https://github.com/amueller/word_cloud</w:t>
         </w:r>
+      </w:hyperlink>
+      <w:r>
+        <w:rPr>
+          <w:bCs/>
+          <w:color w:val="767171" w:themeColor="background2" w:themeShade="80"/>
+        </w:rPr>
+        <w:t>)</w:t>
+      </w:r>
+      <w:r>
+        <w:rPr>
+          <w:bCs/>
+          <w:color w:val="767171" w:themeColor="background2" w:themeShade="80"/>
+        </w:rPr>
+        <w:t xml:space="preserve">.  Discuss the consistency of the content </w:t>
+      </w:r>
+      <w:r>
+        <w:rPr>
+          <w:bCs/>
+          <w:color w:val="767171" w:themeColor="background2" w:themeShade="80"/>
+        </w:rPr>
+        <w:t xml:space="preserve">data in each </w:t>
+      </w:r>
+      <w:proofErr w:type="spellStart"/>
+      <w:r>
+        <w:rPr>
+          <w:bCs/>
+          <w:color w:val="767171" w:themeColor="background2" w:themeShade="80"/>
+        </w:rPr>
+        <w:t>dataframe</w:t>
+      </w:r>
+      <w:proofErr w:type="spellEnd"/>
+      <w:r>
+        <w:rPr>
+          <w:bCs/>
+          <w:color w:val="767171" w:themeColor="background2" w:themeShade="80"/>
+        </w:rPr>
+        <w:t xml:space="preserve"> with the title of the category.</w:t>
+      </w:r>
+      <w:r>
+        <w:rPr>
+          <w:bCs/>
+          <w:color w:val="767171" w:themeColor="background2" w:themeShade="80"/>
+        </w:rPr>
+        <w:t xml:space="preserve"> </w:t>
+      </w:r>
+      <w:r>
+        <w:rPr>
+          <w:bCs/>
+          <w:color w:val="767171" w:themeColor="background2" w:themeShade="80"/>
+        </w:rPr>
+        <w:t>(</w:t>
+      </w:r>
+      <w:r>
+        <w:rPr>
+          <w:bCs/>
+          <w:color w:val="767171" w:themeColor="background2" w:themeShade="80"/>
+        </w:rPr>
+        <w:t>Anh</w:t>
+      </w:r>
+      <w:r>
+        <w:rPr>
+          <w:bCs/>
+          <w:color w:val="767171" w:themeColor="background2" w:themeShade="80"/>
+        </w:rPr>
+        <w:t>)</w:t>
+      </w:r>
+    </w:p>
+    <w:p>
+      <w:pPr>
+        <w:pStyle w:val="ListParagraph"/>
+        <w:numPr>
+          <w:ilvl w:val="0"/>
+          <w:numId w:val="3"/>
+        </w:numPr>
+        <w:rPr>
+          <w:bCs/>
+          <w:color w:val="767171" w:themeColor="background2" w:themeShade="80"/>
+        </w:rPr>
+      </w:pPr>
+      <w:r>
+        <w:rPr>
+          <w:bCs/>
+          <w:color w:val="767171" w:themeColor="background2" w:themeShade="80"/>
+        </w:rPr>
+        <w:t xml:space="preserve">We want to test, the presence of negation in each </w:t>
+      </w:r>
+      <w:proofErr w:type="spellStart"/>
+      <w:r>
+        <w:rPr>
+          <w:bCs/>
+          <w:color w:val="767171" w:themeColor="background2" w:themeShade="80"/>
+        </w:rPr>
+        <w:t>dataframe</w:t>
+      </w:r>
+      <w:proofErr w:type="spellEnd"/>
+      <w:r>
+        <w:rPr>
+          <w:bCs/>
+          <w:color w:val="767171" w:themeColor="background2" w:themeShade="80"/>
+        </w:rPr>
+        <w:t>. Write a script that detects the basic negation forms from the text, co</w:t>
+      </w:r>
+      <w:r>
+        <w:rPr>
+          <w:rFonts w:cstheme="minorHAnsi"/>
+          <w:bCs/>
+          <w:color w:val="767171" w:themeColor="background2" w:themeShade="80"/>
+        </w:rPr>
+        <w:t xml:space="preserve">nsisting of tokens: </w:t>
+      </w:r>
+      <w:r>
+        <w:rPr>
+          <w:rFonts w:cstheme="minorHAnsi"/>
+          <w:color w:val="767171" w:themeColor="background2" w:themeShade="80"/>
+        </w:rPr>
+        <w:t>no, not</w:t>
+      </w:r>
+      <w:r>
+        <w:rPr>
+          <w:rFonts w:cstheme="minorHAnsi"/>
+          <w:color w:val="767171" w:themeColor="background2" w:themeShade="80"/>
+          <w:shd w:val="clear" w:color="auto" w:fill="FFFFFF"/>
+        </w:rPr>
+        <w:t xml:space="preserve">, neither, never, no one, nobody, none, </w:t>
+      </w:r>
+      <w:proofErr w:type="gramStart"/>
+      <w:r>
+        <w:rPr>
+          <w:rFonts w:cstheme="minorHAnsi"/>
+          <w:color w:val="767171" w:themeColor="background2" w:themeShade="80"/>
+          <w:shd w:val="clear" w:color="auto" w:fill="FFFFFF"/>
+        </w:rPr>
+        <w:t>nor,</w:t>
+      </w:r>
+      <w:proofErr w:type="gramEnd"/>
+      <w:r>
+        <w:rPr>
+          <w:rFonts w:cstheme="minorHAnsi"/>
+          <w:color w:val="767171" w:themeColor="background2" w:themeShade="80"/>
+          <w:shd w:val="clear" w:color="auto" w:fill="FFFFFF"/>
+        </w:rPr>
+        <w:t xml:space="preserve"> nothing, nowhere. And Prefixes: </w:t>
+      </w:r>
+      <w:r>
+        <w:rPr>
+          <w:rFonts w:cstheme="minorHAnsi"/>
+          <w:color w:val="767171" w:themeColor="background2" w:themeShade="80"/>
+        </w:rPr>
+        <w:t xml:space="preserve">un-, im-, in-, il-, and </w:t>
+      </w:r>
+      <w:proofErr w:type="spellStart"/>
+      <w:r>
+        <w:rPr>
+          <w:rFonts w:cstheme="minorHAnsi"/>
+          <w:color w:val="767171" w:themeColor="background2" w:themeShade="80"/>
+        </w:rPr>
+        <w:t>ir</w:t>
+      </w:r>
+      <w:proofErr w:type="spellEnd"/>
+      <w:r>
+        <w:rPr>
+          <w:rFonts w:cstheme="minorHAnsi"/>
+          <w:color w:val="767171" w:themeColor="background2" w:themeShade="80"/>
+        </w:rPr>
+        <w:t>-, and dis-</w:t>
+      </w:r>
+      <w:proofErr w:type="gramStart"/>
+      <w:r>
+        <w:rPr>
+          <w:rFonts w:cstheme="minorHAnsi"/>
+          <w:color w:val="767171" w:themeColor="background2" w:themeShade="80"/>
+        </w:rPr>
+        <w:t>;  As</w:t>
+      </w:r>
+      <w:proofErr w:type="gramEnd"/>
+      <w:r>
+        <w:rPr>
+          <w:rFonts w:cstheme="minorHAnsi"/>
+          <w:color w:val="767171" w:themeColor="background2" w:themeShade="80"/>
+        </w:rPr>
+        <w:t xml:space="preserve"> well as </w:t>
+      </w:r>
+      <w:proofErr w:type="spellStart"/>
+      <w:r>
+        <w:rPr>
+          <w:rFonts w:cstheme="minorHAnsi"/>
+          <w:color w:val="767171" w:themeColor="background2" w:themeShade="80"/>
+        </w:rPr>
+        <w:t>Sufixes</w:t>
+      </w:r>
+      <w:proofErr w:type="spellEnd"/>
+      <w:r>
+        <w:rPr>
+          <w:rFonts w:cstheme="minorHAnsi"/>
+          <w:color w:val="767171" w:themeColor="background2" w:themeShade="80"/>
+        </w:rPr>
+        <w:t xml:space="preserve">: -less. Run the program to estimate the </w:t>
+      </w:r>
+      <w:r>
+        <w:rPr>
+          <w:rFonts w:cstheme="minorHAnsi"/>
+          <w:color w:val="767171" w:themeColor="background2" w:themeShade="80"/>
+        </w:rPr>
+        <w:t xml:space="preserve">average </w:t>
+      </w:r>
+      <w:r>
+        <w:rPr>
+          <w:rFonts w:cstheme="minorHAnsi"/>
+          <w:color w:val="767171" w:themeColor="background2" w:themeShade="80"/>
+        </w:rPr>
+        <w:t xml:space="preserve">number of </w:t>
+      </w:r>
+      <w:r>
+        <w:rPr>
+          <w:rFonts w:cstheme="minorHAnsi"/>
+          <w:color w:val="767171" w:themeColor="background2" w:themeShade="80"/>
+        </w:rPr>
+        <w:t>negation terms occurring per record (one Tweet) in each category.</w:t>
+      </w:r>
+      <w:r>
+        <w:rPr>
+          <w:rFonts w:ascii="Arial" w:hAnsi="Arial" w:cs="Arial"/>
+          <w:color w:val="767171" w:themeColor="background2" w:themeShade="80"/>
+        </w:rPr>
+        <w:t xml:space="preserve"> </w:t>
+      </w:r>
+      <w:r>
+        <w:rPr>
+          <w:bCs/>
+          <w:color w:val="767171" w:themeColor="background2" w:themeShade="80"/>
+        </w:rPr>
+        <w:t>(</w:t>
+      </w:r>
+      <w:r>
+        <w:rPr>
+          <w:bCs/>
+          <w:color w:val="767171" w:themeColor="background2" w:themeShade="80"/>
+        </w:rPr>
+        <w:t>Yohan</w:t>
+      </w:r>
+      <w:r>
+        <w:rPr>
+          <w:bCs/>
+          <w:color w:val="767171" w:themeColor="background2" w:themeShade="80"/>
+        </w:rPr>
+        <w:t>)</w:t>
+      </w:r>
+    </w:p>
+    <w:p>
+      <w:pPr>
+        <w:pStyle w:val="ListParagraph"/>
+        <w:numPr>
+          <w:ilvl w:val="0"/>
+          <w:numId w:val="3"/>
+        </w:numPr>
+        <w:rPr>
+          <w:bCs/>
+          <w:color w:val="767171" w:themeColor="background2" w:themeShade="80"/>
+        </w:rPr>
+      </w:pPr>
+      <w:r>
+        <w:rPr>
+          <w:bCs/>
+          <w:color w:val="767171" w:themeColor="background2" w:themeShade="80"/>
+        </w:rPr>
+        <w:t xml:space="preserve">Use the provided splitting for training and testing </w:t>
+      </w:r>
+      <w:proofErr w:type="gramStart"/>
+      <w:r>
+        <w:rPr>
+          <w:bCs/>
+          <w:color w:val="767171" w:themeColor="background2" w:themeShade="80"/>
+        </w:rPr>
+        <w:t>dataset, and</w:t>
+      </w:r>
+      <w:proofErr w:type="gramEnd"/>
+      <w:r>
+        <w:rPr>
+          <w:bCs/>
+          <w:color w:val="767171" w:themeColor="background2" w:themeShade="80"/>
+        </w:rPr>
+        <w:t xml:space="preserve"> suggest a script that uses n-gram (n=2 and n=3) character TF-IDF feature with maximum feature vector size of 500, and SVM classifier to evaluate the F1-score in identification of every emotion category.</w:t>
+      </w:r>
+      <w:r>
+        <w:rPr>
+          <w:bCs/>
+          <w:color w:val="767171" w:themeColor="background2" w:themeShade="80"/>
+        </w:rPr>
+        <w:t xml:space="preserve"> (Yohan)</w:t>
+      </w:r>
+    </w:p>
+    <w:p>
+      <w:pPr>
+        <w:pStyle w:val="ListParagraph"/>
+        <w:numPr>
+          <w:ilvl w:val="0"/>
+          <w:numId w:val="3"/>
+        </w:numPr>
+        <w:rPr>
+          <w:bCs/>
+          <w:color w:val="767171" w:themeColor="background2" w:themeShade="80"/>
+        </w:rPr>
+      </w:pPr>
+      <w:r>
+        <w:rPr>
+          <w:bCs/>
+          <w:color w:val="767171" w:themeColor="background2" w:themeShade="80"/>
+        </w:rPr>
+        <w:t>Repeat 6) when bag-of-word TF-IDF feature vector (size 500) was used. Test other alternative classifiers of your choice.</w:t>
+      </w:r>
+      <w:r>
+        <w:rPr>
+          <w:bCs/>
+          <w:color w:val="767171" w:themeColor="background2" w:themeShade="80"/>
+        </w:rPr>
+        <w:t xml:space="preserve"> (Yohan)</w:t>
+      </w:r>
+    </w:p>
+    <w:p>
+      <w:pPr>
+        <w:pStyle w:val="ListParagraph"/>
+        <w:numPr>
+          <w:ilvl w:val="0"/>
+          <w:numId w:val="3"/>
+        </w:numPr>
+        <w:rPr>
+          <w:bCs/>
+          <w:color w:val="767171" w:themeColor="background2" w:themeShade="80"/>
+        </w:rPr>
+      </w:pPr>
+      <w:r>
+        <w:rPr>
+          <w:bCs/>
+          <w:color w:val="767171" w:themeColor="background2" w:themeShade="80"/>
+        </w:rPr>
+        <w:t xml:space="preserve">Study the state-of-the-art </w:t>
+      </w:r>
+      <w:proofErr w:type="spellStart"/>
+      <w:r>
+        <w:rPr>
+          <w:bCs/>
+          <w:color w:val="767171" w:themeColor="background2" w:themeShade="80"/>
+        </w:rPr>
+        <w:t>DeepMoji</w:t>
+      </w:r>
+      <w:proofErr w:type="spellEnd"/>
+      <w:r>
+        <w:rPr>
+          <w:bCs/>
+          <w:color w:val="767171" w:themeColor="background2" w:themeShade="80"/>
+        </w:rPr>
+        <w:t xml:space="preserve"> emotion recognition implementation in </w:t>
+      </w:r>
+      <w:hyperlink r:id="rId9" w:history="1">
         <w:r>
           <w:rPr>
             <w:rStyle w:val="Hyperlink"/>
             <w:bCs/>
             <w:color w:val="767171" w:themeColor="background2" w:themeShade="80"/>
           </w:rPr>
-          <w:t>d</w:t>
+          <w:t>https://github.com/huggingface/torchMoji</w:t>
         </w:r>
       </w:hyperlink>
       <w:r>
@@ -825,21 +1179,7 @@
           <w:bCs/>
           <w:color w:val="767171" w:themeColor="background2" w:themeShade="80"/>
         </w:rPr>
-        <w:t>)</w:t>
-      </w:r>
-      <w:r>
-        <w:rPr>
-          <w:bCs/>
-          <w:color w:val="767171" w:themeColor="background2" w:themeShade="80"/>
-        </w:rPr>
-        <w:t xml:space="preserve">.  Discuss the consistency of the content </w:t>
-      </w:r>
-      <w:r>
-        <w:rPr>
-          <w:bCs/>
-          <w:color w:val="767171" w:themeColor="background2" w:themeShade="80"/>
-        </w:rPr>
-        <w:t xml:space="preserve">data in each </w:t>
+        <w:t xml:space="preserve"> And use the package to calculate the F1-score on the testing dataset.  If the time permit, you may seek to retrain </w:t>
       </w:r>
       <w:proofErr w:type="spellStart"/>
       <w:r>
@@ -847,7 +1187,7 @@
           <w:bCs/>
           <w:color w:val="767171" w:themeColor="background2" w:themeShade="80"/>
         </w:rPr>
-        <w:t>dataframe</w:t>
+        <w:t>DeepMoji</w:t>
       </w:r>
       <w:proofErr w:type="spellEnd"/>
       <w:r>
@@ -855,35 +1195,14 @@
           <w:bCs/>
           <w:color w:val="767171" w:themeColor="background2" w:themeShade="80"/>
         </w:rPr>
-        <w:t xml:space="preserve"> with the title of the category.</w:t>
-      </w:r>
-      <w:r>
-        <w:rPr>
-          <w:bCs/>
-          <w:color w:val="767171" w:themeColor="background2" w:themeShade="80"/>
-        </w:rPr>
-        <w:t xml:space="preserve"> </w:t>
-      </w:r>
-      <w:r>
-        <w:rPr>
-          <w:bCs/>
-          <w:color w:val="767171" w:themeColor="background2" w:themeShade="80"/>
-        </w:rPr>
-        <w:t>(</w:t>
-      </w:r>
-      <w:r>
-        <w:rPr>
-          <w:bCs/>
-          <w:color w:val="767171" w:themeColor="background2" w:themeShade="80"/>
-        </w:rPr>
-        <w:t>Anh</w:t>
-      </w:r>
-      <w:r>
-        <w:rPr>
-          <w:bCs/>
-          <w:color w:val="767171" w:themeColor="background2" w:themeShade="80"/>
-        </w:rPr>
-        <w:t>)</w:t>
+        <w:t xml:space="preserve"> with the training dataset available in this project.</w:t>
+      </w:r>
+      <w:r>
+        <w:rPr>
+          <w:bCs/>
+          <w:color w:val="767171" w:themeColor="background2" w:themeShade="80"/>
+        </w:rPr>
+        <w:t xml:space="preserve"> (Franziska)</w:t>
       </w:r>
     </w:p>
     <w:p>
@@ -903,168 +1222,45 @@
           <w:bCs/>
           <w:color w:val="767171" w:themeColor="background2" w:themeShade="80"/>
         </w:rPr>
-        <w:t xml:space="preserve">We want to test, the presence of negation in each </w:t>
-      </w:r>
-      <w:proofErr w:type="spellStart"/>
-      <w:r>
-        <w:rPr>
-          <w:bCs/>
-          <w:color w:val="767171" w:themeColor="background2" w:themeShade="80"/>
-        </w:rPr>
-        <w:t>dataframe</w:t>
-      </w:r>
-      <w:proofErr w:type="spellEnd"/>
-      <w:r>
-        <w:rPr>
-          <w:bCs/>
-          <w:color w:val="767171" w:themeColor="background2" w:themeShade="80"/>
-        </w:rPr>
-        <w:t>. Write a script that detects the basic negation forms from the text, co</w:t>
-      </w:r>
-      <w:r>
-        <w:rPr>
-          <w:rFonts w:cstheme="minorHAnsi"/>
-          <w:bCs/>
-          <w:color w:val="767171" w:themeColor="background2" w:themeShade="80"/>
-        </w:rPr>
-        <w:t xml:space="preserve">nsisting of tokens: </w:t>
-      </w:r>
-      <w:r>
-        <w:rPr>
-          <w:rFonts w:cstheme="minorHAnsi"/>
-          <w:color w:val="767171" w:themeColor="background2" w:themeShade="80"/>
-        </w:rPr>
-        <w:t>no, not</w:t>
-      </w:r>
-      <w:r>
-        <w:rPr>
-          <w:rFonts w:cstheme="minorHAnsi"/>
-          <w:color w:val="767171" w:themeColor="background2" w:themeShade="80"/>
-          <w:shd w:val="clear" w:color="auto" w:fill="FFFFFF"/>
-        </w:rPr>
-        <w:t xml:space="preserve">, neither, never, no one, nobody, none, </w:t>
+        <w:lastRenderedPageBreak/>
+        <w:t>W</w:t>
+      </w:r>
+      <w:r>
+        <w:rPr>
+          <w:bCs/>
+          <w:color w:val="767171" w:themeColor="background2" w:themeShade="80"/>
+        </w:rPr>
+        <w:t xml:space="preserve">e want to the quality of data augmentation on classification performance. For this purpose, consider the classes with small sample size </w:t>
+      </w:r>
+      <w:r>
+        <w:rPr>
+          <w:bCs/>
+          <w:color w:val="767171" w:themeColor="background2" w:themeShade="80"/>
+        </w:rPr>
+        <w:t xml:space="preserve">(categories Disgust and Anticipation), identify from Kaggle or elsewhere labeled dataset of the same categories </w:t>
       </w:r>
       <w:proofErr w:type="gramStart"/>
       <w:r>
         <w:rPr>
-          <w:rFonts w:cstheme="minorHAnsi"/>
-          <w:color w:val="767171" w:themeColor="background2" w:themeShade="80"/>
-          <w:shd w:val="clear" w:color="auto" w:fill="FFFFFF"/>
-        </w:rPr>
-        <w:t>nor,</w:t>
+          <w:bCs/>
+          <w:color w:val="767171" w:themeColor="background2" w:themeShade="80"/>
+        </w:rPr>
+        <w:t>And</w:t>
       </w:r>
       <w:proofErr w:type="gramEnd"/>
       <w:r>
         <w:rPr>
-          <w:rFonts w:cstheme="minorHAnsi"/>
-          <w:color w:val="767171" w:themeColor="background2" w:themeShade="80"/>
-          <w:shd w:val="clear" w:color="auto" w:fill="FFFFFF"/>
-        </w:rPr>
-        <w:t xml:space="preserve"> nothing, nowhere. And Prefixes: </w:t>
-      </w:r>
-      <w:r>
-        <w:rPr>
-          <w:rFonts w:cstheme="minorHAnsi"/>
-          <w:color w:val="767171" w:themeColor="background2" w:themeShade="80"/>
-        </w:rPr>
-        <w:t xml:space="preserve">un-, im-, in-, il-, and </w:t>
-      </w:r>
-      <w:proofErr w:type="spellStart"/>
-      <w:r>
-        <w:rPr>
-          <w:rFonts w:cstheme="minorHAnsi"/>
-          <w:color w:val="767171" w:themeColor="background2" w:themeShade="80"/>
-        </w:rPr>
-        <w:t>ir</w:t>
-      </w:r>
-      <w:proofErr w:type="spellEnd"/>
-      <w:r>
-        <w:rPr>
-          <w:rFonts w:cstheme="minorHAnsi"/>
-          <w:color w:val="767171" w:themeColor="background2" w:themeShade="80"/>
-        </w:rPr>
-        <w:t>-, and dis-</w:t>
-      </w:r>
-      <w:proofErr w:type="gramStart"/>
-      <w:r>
-        <w:rPr>
-          <w:rFonts w:cstheme="minorHAnsi"/>
-          <w:color w:val="767171" w:themeColor="background2" w:themeShade="80"/>
-        </w:rPr>
-        <w:t>;  As</w:t>
-      </w:r>
-      <w:proofErr w:type="gramEnd"/>
-      <w:r>
-        <w:rPr>
-          <w:rFonts w:cstheme="minorHAnsi"/>
-          <w:color w:val="767171" w:themeColor="background2" w:themeShade="80"/>
-        </w:rPr>
-        <w:t xml:space="preserve"> well as </w:t>
-      </w:r>
-      <w:proofErr w:type="spellStart"/>
-      <w:r>
-        <w:rPr>
-          <w:rFonts w:cstheme="minorHAnsi"/>
-          <w:color w:val="767171" w:themeColor="background2" w:themeShade="80"/>
-        </w:rPr>
-        <w:t>Sufixes</w:t>
-      </w:r>
-      <w:proofErr w:type="spellEnd"/>
-      <w:r>
-        <w:rPr>
-          <w:rFonts w:cstheme="minorHAnsi"/>
-          <w:color w:val="767171" w:themeColor="background2" w:themeShade="80"/>
-        </w:rPr>
-        <w:t xml:space="preserve">: -less. Run the program to estimate the </w:t>
-      </w:r>
-      <w:r>
-        <w:rPr>
-          <w:rFonts w:cstheme="minorHAnsi"/>
-          <w:color w:val="767171" w:themeColor="background2" w:themeShade="80"/>
-        </w:rPr>
-        <w:t xml:space="preserve">average </w:t>
-      </w:r>
-      <w:r>
-        <w:rPr>
-          <w:rFonts w:cstheme="minorHAnsi"/>
-          <w:color w:val="767171" w:themeColor="background2" w:themeShade="80"/>
-        </w:rPr>
-        <w:t xml:space="preserve">number of </w:t>
-      </w:r>
-      <w:r>
-        <w:rPr>
-          <w:rFonts w:cstheme="minorHAnsi"/>
-          <w:color w:val="767171" w:themeColor="background2" w:themeShade="80"/>
-        </w:rPr>
-        <w:t>negation terms occurring per record (one Tweet) in each category.</w:t>
-      </w:r>
-      <w:r>
-        <w:rPr>
-          <w:rFonts w:ascii="Arial" w:hAnsi="Arial" w:cs="Arial"/>
-          <w:color w:val="767171" w:themeColor="background2" w:themeShade="80"/>
-        </w:rPr>
-        <w:t xml:space="preserve"> </w:t>
-      </w:r>
-      <w:r>
-        <w:rPr>
-          <w:bCs/>
-          <w:color w:val="767171" w:themeColor="background2" w:themeShade="80"/>
-        </w:rPr>
-        <w:t>(</w:t>
-      </w:r>
-      <w:r>
-        <w:rPr>
-          <w:bCs/>
-          <w:color w:val="767171" w:themeColor="background2" w:themeShade="80"/>
-        </w:rPr>
-        <w:t>Yohan</w:t>
-      </w:r>
-      <w:r>
-        <w:rPr>
-          <w:bCs/>
-          <w:color w:val="767171" w:themeColor="background2" w:themeShade="80"/>
-        </w:rPr>
-        <w:t>)</w:t>
+          <w:bCs/>
+          <w:color w:val="767171" w:themeColor="background2" w:themeShade="80"/>
+        </w:rPr>
+        <w:t xml:space="preserve"> add it to these two categories. Test the SVM classifier in 6) and discuss whether the overall performance can be increased or not. </w:t>
+      </w:r>
+      <w:r>
+        <w:rPr>
+          <w:bCs/>
+          <w:color w:val="767171" w:themeColor="background2" w:themeShade="80"/>
+        </w:rPr>
+        <w:t>(Anh)</w:t>
       </w:r>
     </w:p>
     <w:p>
@@ -1075,248 +1271,14 @@
           <w:numId w:val="3"/>
         </w:numPr>
         <w:rPr>
-          <w:bCs/>
-          <w:color w:val="767171" w:themeColor="background2" w:themeShade="80"/>
-        </w:rPr>
-      </w:pPr>
-      <w:r>
-        <w:rPr>
-          <w:bCs/>
-          <w:color w:val="767171" w:themeColor="background2" w:themeShade="80"/>
-        </w:rPr>
-        <w:t xml:space="preserve">Use the provided splitting for training and testing </w:t>
-      </w:r>
-      <w:proofErr w:type="gramStart"/>
-      <w:r>
-        <w:rPr>
-          <w:bCs/>
-          <w:color w:val="767171" w:themeColor="background2" w:themeShade="80"/>
-        </w:rPr>
-        <w:t>dataset, and</w:t>
-      </w:r>
-      <w:proofErr w:type="gramEnd"/>
-      <w:r>
-        <w:rPr>
-          <w:bCs/>
-          <w:color w:val="767171" w:themeColor="background2" w:themeShade="80"/>
-        </w:rPr>
-        <w:t xml:space="preserve"> suggest a script that uses n-gram (n=2 and n=3) character TF-IDF feature with maximum feature vector size of 500, and SVM classifier to evaluate the F1-score in identification of every emotion category.</w:t>
-      </w:r>
-      <w:r>
-        <w:rPr>
-          <w:bCs/>
-          <w:color w:val="767171" w:themeColor="background2" w:themeShade="80"/>
-        </w:rPr>
-        <w:t xml:space="preserve"> (Yohan)</w:t>
-      </w:r>
-    </w:p>
-    <w:p>
-      <w:pPr>
-        <w:pStyle w:val="ListParagraph"/>
-        <w:numPr>
-          <w:ilvl w:val="0"/>
-          <w:numId w:val="3"/>
-        </w:numPr>
-        <w:rPr>
-          <w:bCs/>
-          <w:color w:val="767171" w:themeColor="background2" w:themeShade="80"/>
-        </w:rPr>
-      </w:pPr>
-      <w:r>
-        <w:rPr>
-          <w:bCs/>
-          <w:color w:val="767171" w:themeColor="background2" w:themeShade="80"/>
-        </w:rPr>
-        <w:t>Repeat 6) when bag-of-word TF-IDF feature vector (size 500) was used. Test other alternative classifiers of your choice.</w:t>
-      </w:r>
-      <w:r>
-        <w:rPr>
-          <w:bCs/>
-          <w:color w:val="767171" w:themeColor="background2" w:themeShade="80"/>
-        </w:rPr>
-        <w:t xml:space="preserve"> (Yohan)</w:t>
-      </w:r>
-    </w:p>
-    <w:p>
-      <w:pPr>
-        <w:pStyle w:val="ListParagraph"/>
-        <w:numPr>
-          <w:ilvl w:val="0"/>
-          <w:numId w:val="3"/>
-        </w:numPr>
-        <w:rPr>
-          <w:bCs/>
-        </w:rPr>
-      </w:pPr>
-      <w:r>
-        <w:rPr>
-          <w:bCs/>
-        </w:rPr>
-        <w:t xml:space="preserve">Study the state-of-the-art </w:t>
-      </w:r>
-      <w:proofErr w:type="spellStart"/>
-      <w:r>
-        <w:rPr>
-          <w:bCs/>
-        </w:rPr>
-        <w:t>DeepMoji</w:t>
-      </w:r>
-      <w:proofErr w:type="spellEnd"/>
-      <w:r>
-        <w:rPr>
-          <w:bCs/>
-        </w:rPr>
-        <w:t xml:space="preserve"> emotion recognition implementation in </w:t>
-      </w:r>
-      <w:r>
-        <w:fldChar w:fldCharType="begin"/>
-      </w:r>
-      <w:r>
-        <w:instrText>HYPERLINK "https://github.com/huggingface/torchMoji"</w:instrText>
-      </w:r>
-      <w:r>
-        <w:fldChar w:fldCharType="separate"/>
-      </w:r>
-      <w:r>
-        <w:rPr>
-          <w:rStyle w:val="Hyperlink"/>
-          <w:bCs/>
-        </w:rPr>
-        <w:t>https://github.com/huggingface/t</w:t>
-      </w:r>
-      <w:r>
-        <w:rPr>
-          <w:rStyle w:val="Hyperlink"/>
-          <w:bCs/>
-        </w:rPr>
-        <w:t>o</w:t>
-      </w:r>
-      <w:r>
-        <w:rPr>
-          <w:rStyle w:val="Hyperlink"/>
-          <w:bCs/>
-        </w:rPr>
-        <w:t>rchMoji</w:t>
-      </w:r>
-      <w:r>
-        <w:rPr>
-          <w:rStyle w:val="Hyperlink"/>
-          <w:bCs/>
-        </w:rPr>
-        <w:fldChar w:fldCharType="end"/>
-      </w:r>
-      <w:r>
-        <w:rPr>
-          <w:bCs/>
-        </w:rPr>
-        <w:t xml:space="preserve"> And use the package to calculate the F1-score on the testing dataset.  If the time permit, you may seek to retrain </w:t>
-      </w:r>
-      <w:proofErr w:type="spellStart"/>
-      <w:r>
-        <w:rPr>
-          <w:bCs/>
-        </w:rPr>
-        <w:t>DeepMoji</w:t>
-      </w:r>
-      <w:proofErr w:type="spellEnd"/>
-      <w:r>
-        <w:rPr>
-          <w:bCs/>
-        </w:rPr>
-        <w:t xml:space="preserve"> with the training dataset available in this project.</w:t>
-      </w:r>
-      <w:r>
-        <w:rPr>
-          <w:bCs/>
-        </w:rPr>
-        <w:t xml:space="preserve"> (</w:t>
-      </w:r>
-      <w:r>
-        <w:rPr>
-          <w:bCs/>
-          <w:color w:val="FF0000"/>
-        </w:rPr>
-        <w:t>Franziska</w:t>
-      </w:r>
-      <w:r>
-        <w:rPr>
-          <w:bCs/>
-        </w:rPr>
-        <w:t>)</w:t>
-      </w:r>
-    </w:p>
-    <w:p>
-      <w:pPr>
-        <w:pStyle w:val="ListParagraph"/>
-        <w:numPr>
-          <w:ilvl w:val="0"/>
-          <w:numId w:val="3"/>
-        </w:numPr>
-        <w:rPr>
-          <w:bCs/>
-          <w:color w:val="767171" w:themeColor="background2" w:themeShade="80"/>
-        </w:rPr>
-      </w:pPr>
-      <w:r>
-        <w:rPr>
-          <w:bCs/>
-          <w:color w:val="767171" w:themeColor="background2" w:themeShade="80"/>
-        </w:rPr>
-        <w:lastRenderedPageBreak/>
-        <w:t>W</w:t>
-      </w:r>
-      <w:r>
-        <w:rPr>
-          <w:bCs/>
-          <w:color w:val="767171" w:themeColor="background2" w:themeShade="80"/>
-        </w:rPr>
-        <w:t xml:space="preserve">e want to the quality of data augmentation on classification performance. For this purpose, consider the classes with small sample size </w:t>
-      </w:r>
-      <w:r>
-        <w:rPr>
-          <w:bCs/>
-          <w:color w:val="767171" w:themeColor="background2" w:themeShade="80"/>
-        </w:rPr>
-        <w:t xml:space="preserve">(categories Disgust and Anticipation), identify from Kaggle or elsewhere labeled dataset of the same categories </w:t>
-      </w:r>
-      <w:proofErr w:type="gramStart"/>
-      <w:r>
-        <w:rPr>
-          <w:bCs/>
-          <w:color w:val="767171" w:themeColor="background2" w:themeShade="80"/>
-        </w:rPr>
-        <w:t>And</w:t>
-      </w:r>
-      <w:proofErr w:type="gramEnd"/>
-      <w:r>
-        <w:rPr>
-          <w:bCs/>
-          <w:color w:val="767171" w:themeColor="background2" w:themeShade="80"/>
-        </w:rPr>
-        <w:t xml:space="preserve"> add it to these two categories. Test the SVM classifier in 6) and discuss whether the overall performance can be increased or not. </w:t>
-      </w:r>
-      <w:r>
-        <w:rPr>
-          <w:bCs/>
-          <w:color w:val="767171" w:themeColor="background2" w:themeShade="80"/>
-        </w:rPr>
-        <w:t>(Anh)</w:t>
-      </w:r>
-    </w:p>
-    <w:p>
-      <w:pPr>
-        <w:pStyle w:val="ListParagraph"/>
-        <w:numPr>
-          <w:ilvl w:val="0"/>
-          <w:numId w:val="3"/>
-        </w:numPr>
-        <w:rPr>
           <w:rFonts w:ascii="Times New Roman" w:hAnsi="Times New Roman" w:cs="Times New Roman"/>
-        </w:rPr>
-      </w:pPr>
-      <w:r>
-        <w:rPr>
-          <w:bCs/>
+          <w:color w:val="767171" w:themeColor="background2" w:themeShade="80"/>
+        </w:rPr>
+      </w:pPr>
+      <w:r>
+        <w:rPr>
+          <w:bCs/>
+          <w:color w:val="767171" w:themeColor="background2" w:themeShade="80"/>
         </w:rPr>
         <w:t>From your previous investigation, feel free to do your own search and suggest an extra state-of-the-art approach for matching category content to category title. Identify appropriate literature to comment on the findings.</w:t>
       </w:r>
@@ -1324,21 +1286,9 @@
       <w:r>
         <w:rPr>
           <w:bCs/>
-        </w:rPr>
-        <w:t xml:space="preserve"> (</w:t>
-      </w:r>
-      <w:r>
-        <w:rPr>
-          <w:bCs/>
-          <w:color w:val="FF0000"/>
-        </w:rPr>
-        <w:t>All</w:t>
-      </w:r>
-      <w:r>
-        <w:rPr>
-          <w:bCs/>
-        </w:rPr>
-        <w:t>)</w:t>
+          <w:color w:val="767171" w:themeColor="background2" w:themeShade="80"/>
+        </w:rPr>
+        <w:t xml:space="preserve"> (All)</w:t>
       </w:r>
     </w:p>
     <w:sectPr>

</xml_diff>